<commit_message>
Fixed Issue with the Faulty Script log file
</commit_message>
<xml_diff>
--- a/Testing/Nuova Tabella Framework Test 1.docx
+++ b/Testing/Nuova Tabella Framework Test 1.docx
@@ -170,105 +170,103 @@
                 <w:iCs/>
               </w:rPr>
             </w:pPr>
+            <w:proofErr w:type="spellStart"/>
             <w:r>
               <w:rPr>
                 <w:i/>
                 <w:iCs/>
               </w:rPr>
-              <w:t>Avg(s)</w:t>
-            </w:r>
-          </w:p>
-        </w:tc>
-        <w:tc>
-          <w:tcPr>
-            <w:tcW w:w="929" w:type="dxa"/>
-          </w:tcPr>
-          <w:p>
-            <w:pPr>
+              <w:t>Avg</w:t>
+            </w:r>
+            <w:proofErr w:type="spellEnd"/>
+            <w:r>
               <w:rPr>
                 <w:i/>
                 <w:iCs/>
               </w:rPr>
-            </w:pPr>
-            <w:r>
+              <w:t>(s)</w:t>
+            </w:r>
+          </w:p>
+        </w:tc>
+        <w:tc>
+          <w:tcPr>
+            <w:tcW w:w="929" w:type="dxa"/>
+          </w:tcPr>
+          <w:p>
+            <w:pPr>
               <w:rPr>
                 <w:i/>
                 <w:iCs/>
               </w:rPr>
-              <w:t>Std(s)</w:t>
-            </w:r>
-          </w:p>
-        </w:tc>
-        <w:tc>
-          <w:tcPr>
-            <w:tcW w:w="1391" w:type="dxa"/>
-          </w:tcPr>
-          <w:p>
-            <w:pPr>
+            </w:pPr>
+            <w:r>
               <w:rPr>
                 <w:i/>
                 <w:iCs/>
               </w:rPr>
-            </w:pPr>
-            <w:r>
+              <w:t>Std(s)</w:t>
+            </w:r>
+          </w:p>
+        </w:tc>
+        <w:tc>
+          <w:tcPr>
+            <w:tcW w:w="1391" w:type="dxa"/>
+          </w:tcPr>
+          <w:p>
+            <w:pPr>
               <w:rPr>
                 <w:i/>
                 <w:iCs/>
               </w:rPr>
-              <w:t>#</w:t>
-            </w:r>
+            </w:pPr>
             <w:r>
               <w:rPr>
                 <w:i/>
                 <w:iCs/>
               </w:rPr>
-              <w:t>Attempts</w:t>
-            </w:r>
-          </w:p>
-        </w:tc>
-        <w:tc>
-          <w:tcPr>
-            <w:tcW w:w="1000" w:type="dxa"/>
-          </w:tcPr>
-          <w:p>
-            <w:pPr>
+              <w:t>#</w:t>
+            </w:r>
+            <w:r>
               <w:rPr>
                 <w:i/>
                 <w:iCs/>
               </w:rPr>
-            </w:pPr>
-            <w:r>
+              <w:t>Attempts</w:t>
+            </w:r>
+          </w:p>
+        </w:tc>
+        <w:tc>
+          <w:tcPr>
+            <w:tcW w:w="1000" w:type="dxa"/>
+          </w:tcPr>
+          <w:p>
+            <w:pPr>
               <w:rPr>
                 <w:i/>
                 <w:iCs/>
               </w:rPr>
-              <w:t>Avg(s)</w:t>
-            </w:r>
-          </w:p>
-        </w:tc>
-        <w:tc>
-          <w:tcPr>
-            <w:tcW w:w="913" w:type="dxa"/>
-          </w:tcPr>
-          <w:p>
-            <w:pPr>
+            </w:pPr>
+            <w:proofErr w:type="spellStart"/>
+            <w:r>
               <w:rPr>
                 <w:i/>
                 <w:iCs/>
               </w:rPr>
-            </w:pPr>
+              <w:t>Avg</w:t>
+            </w:r>
+            <w:proofErr w:type="spellEnd"/>
             <w:r>
               <w:rPr>
                 <w:i/>
                 <w:iCs/>
               </w:rPr>
-              <w:t>std(s)</w:t>
-            </w:r>
-          </w:p>
-        </w:tc>
-        <w:tc>
-          <w:tcPr>
-            <w:tcW w:w="1391" w:type="dxa"/>
+              <w:t>(s)</w:t>
+            </w:r>
+          </w:p>
+        </w:tc>
+        <w:tc>
+          <w:tcPr>
+            <w:tcW w:w="913" w:type="dxa"/>
           </w:tcPr>
           <w:p>
             <w:pPr>
@@ -282,34 +280,63 @@
                 <w:i/>
                 <w:iCs/>
               </w:rPr>
-              <w:t>#</w:t>
-            </w:r>
-            <w:r>
+              <w:t>std(s)</w:t>
+            </w:r>
+          </w:p>
+        </w:tc>
+        <w:tc>
+          <w:tcPr>
+            <w:tcW w:w="1391" w:type="dxa"/>
+          </w:tcPr>
+          <w:p>
+            <w:pPr>
               <w:rPr>
                 <w:i/>
                 <w:iCs/>
               </w:rPr>
-              <w:t>Attempts</w:t>
-            </w:r>
-          </w:p>
-        </w:tc>
-        <w:tc>
-          <w:tcPr>
-            <w:tcW w:w="978" w:type="dxa"/>
-          </w:tcPr>
-          <w:p>
-            <w:pPr>
+            </w:pPr>
+            <w:r>
               <w:rPr>
                 <w:i/>
                 <w:iCs/>
               </w:rPr>
-            </w:pPr>
+              <w:t>#</w:t>
+            </w:r>
             <w:r>
               <w:rPr>
                 <w:i/>
                 <w:iCs/>
               </w:rPr>
-              <w:t>Avg(s)</w:t>
+              <w:t>Attempts</w:t>
+            </w:r>
+          </w:p>
+        </w:tc>
+        <w:tc>
+          <w:tcPr>
+            <w:tcW w:w="978" w:type="dxa"/>
+          </w:tcPr>
+          <w:p>
+            <w:pPr>
+              <w:rPr>
+                <w:i/>
+                <w:iCs/>
+              </w:rPr>
+            </w:pPr>
+            <w:proofErr w:type="spellStart"/>
+            <w:r>
+              <w:rPr>
+                <w:i/>
+                <w:iCs/>
+              </w:rPr>
+              <w:t>Avg</w:t>
+            </w:r>
+            <w:proofErr w:type="spellEnd"/>
+            <w:r>
+              <w:rPr>
+                <w:i/>
+                <w:iCs/>
+              </w:rPr>
+              <w:t>(s)</w:t>
             </w:r>
           </w:p>
         </w:tc>
@@ -2996,6 +3023,313 @@
                 <w:color w:val="0F9ED5" w:themeColor="accent4"/>
               </w:rPr>
               <w:t>8.9</w:t>
+            </w:r>
+          </w:p>
+        </w:tc>
+      </w:tr>
+      <w:tr>
+        <w:trPr>
+          <w:trHeight w:val="1066"/>
+        </w:trPr>
+        <w:tc>
+          <w:tcPr>
+            <w:tcW w:w="1043" w:type="dxa"/>
+          </w:tcPr>
+          <w:p>
+            <w:pPr>
+              <w:rPr>
+                <w:b/>
+                <w:bCs/>
+                <w:color w:val="0F9ED5" w:themeColor="accent4"/>
+              </w:rPr>
+            </w:pPr>
+          </w:p>
+          <w:p>
+            <w:pPr>
+              <w:rPr>
+                <w:b/>
+                <w:bCs/>
+                <w:color w:val="0F9ED5" w:themeColor="accent4"/>
+              </w:rPr>
+            </w:pPr>
+            <w:proofErr w:type="spellStart"/>
+            <w:r>
+              <w:rPr>
+                <w:b/>
+                <w:bCs/>
+                <w:color w:val="0F9ED5" w:themeColor="accent4"/>
+              </w:rPr>
+              <w:t>Codellama</w:t>
+            </w:r>
+            <w:proofErr w:type="spellEnd"/>
+          </w:p>
+        </w:tc>
+        <w:tc>
+          <w:tcPr>
+            <w:tcW w:w="1391" w:type="dxa"/>
+          </w:tcPr>
+          <w:p>
+            <w:pPr>
+              <w:jc w:val="center"/>
+              <w:rPr>
+                <w:color w:val="0F9ED5" w:themeColor="accent4"/>
+              </w:rPr>
+            </w:pPr>
+          </w:p>
+          <w:p>
+            <w:pPr>
+              <w:jc w:val="center"/>
+              <w:rPr>
+                <w:color w:val="0F9ED5" w:themeColor="accent4"/>
+              </w:rPr>
+            </w:pPr>
+            <w:r>
+              <w:rPr>
+                <w:color w:val="0F9ED5" w:themeColor="accent4"/>
+              </w:rPr>
+              <w:t>2.3</w:t>
+            </w:r>
+          </w:p>
+          <w:p>
+            <w:pPr>
+              <w:jc w:val="center"/>
+              <w:rPr>
+                <w:color w:val="0F9ED5" w:themeColor="accent4"/>
+              </w:rPr>
+            </w:pPr>
+            <w:r>
+              <w:rPr>
+                <w:color w:val="0F9ED5" w:themeColor="accent4"/>
+              </w:rPr>
+              <w:t>(0.83)</w:t>
+            </w:r>
+          </w:p>
+        </w:tc>
+        <w:tc>
+          <w:tcPr>
+            <w:tcW w:w="961" w:type="dxa"/>
+          </w:tcPr>
+          <w:p>
+            <w:pPr>
+              <w:jc w:val="center"/>
+              <w:rPr>
+                <w:color w:val="0F9ED5" w:themeColor="accent4"/>
+              </w:rPr>
+            </w:pPr>
+          </w:p>
+          <w:p>
+            <w:pPr>
+              <w:jc w:val="center"/>
+              <w:rPr>
+                <w:color w:val="0F9ED5" w:themeColor="accent4"/>
+              </w:rPr>
+            </w:pPr>
+            <w:r>
+              <w:rPr>
+                <w:color w:val="0F9ED5" w:themeColor="accent4"/>
+              </w:rPr>
+              <w:t>28.423</w:t>
+            </w:r>
+          </w:p>
+        </w:tc>
+        <w:tc>
+          <w:tcPr>
+            <w:tcW w:w="929" w:type="dxa"/>
+          </w:tcPr>
+          <w:p>
+            <w:pPr>
+              <w:jc w:val="center"/>
+              <w:rPr>
+                <w:color w:val="0F9ED5" w:themeColor="accent4"/>
+              </w:rPr>
+            </w:pPr>
+          </w:p>
+          <w:p>
+            <w:pPr>
+              <w:jc w:val="center"/>
+              <w:rPr>
+                <w:color w:val="0F9ED5" w:themeColor="accent4"/>
+              </w:rPr>
+            </w:pPr>
+            <w:r>
+              <w:rPr>
+                <w:color w:val="0F9ED5" w:themeColor="accent4"/>
+              </w:rPr>
+              <w:t>6.6</w:t>
+            </w:r>
+          </w:p>
+        </w:tc>
+        <w:tc>
+          <w:tcPr>
+            <w:tcW w:w="1391" w:type="dxa"/>
+          </w:tcPr>
+          <w:p>
+            <w:pPr>
+              <w:jc w:val="center"/>
+              <w:rPr>
+                <w:color w:val="0F9ED5" w:themeColor="accent4"/>
+              </w:rPr>
+            </w:pPr>
+          </w:p>
+          <w:p>
+            <w:pPr>
+              <w:jc w:val="center"/>
+              <w:rPr>
+                <w:color w:val="0F9ED5" w:themeColor="accent4"/>
+              </w:rPr>
+            </w:pPr>
+            <w:r>
+              <w:rPr>
+                <w:color w:val="0F9ED5" w:themeColor="accent4"/>
+              </w:rPr>
+              <w:t>4.5</w:t>
+            </w:r>
+          </w:p>
+          <w:p>
+            <w:pPr>
+              <w:jc w:val="center"/>
+              <w:rPr>
+                <w:color w:val="0F9ED5" w:themeColor="accent4"/>
+              </w:rPr>
+            </w:pPr>
+            <w:r>
+              <w:rPr>
+                <w:color w:val="0F9ED5" w:themeColor="accent4"/>
+              </w:rPr>
+              <w:t>(1.83)</w:t>
+            </w:r>
+          </w:p>
+        </w:tc>
+        <w:tc>
+          <w:tcPr>
+            <w:tcW w:w="1000" w:type="dxa"/>
+          </w:tcPr>
+          <w:p>
+            <w:pPr>
+              <w:jc w:val="center"/>
+              <w:rPr>
+                <w:color w:val="0F9ED5" w:themeColor="accent4"/>
+              </w:rPr>
+            </w:pPr>
+          </w:p>
+          <w:p>
+            <w:pPr>
+              <w:jc w:val="center"/>
+              <w:rPr>
+                <w:color w:val="0F9ED5" w:themeColor="accent4"/>
+              </w:rPr>
+            </w:pPr>
+            <w:r>
+              <w:rPr>
+                <w:color w:val="0F9ED5" w:themeColor="accent4"/>
+              </w:rPr>
+              <w:t>32.581</w:t>
+            </w:r>
+          </w:p>
+        </w:tc>
+        <w:tc>
+          <w:tcPr>
+            <w:tcW w:w="913" w:type="dxa"/>
+          </w:tcPr>
+          <w:p>
+            <w:pPr>
+              <w:jc w:val="center"/>
+              <w:rPr>
+                <w:color w:val="0F9ED5" w:themeColor="accent4"/>
+              </w:rPr>
+            </w:pPr>
+          </w:p>
+          <w:p>
+            <w:pPr>
+              <w:jc w:val="center"/>
+              <w:rPr>
+                <w:color w:val="0F9ED5" w:themeColor="accent4"/>
+              </w:rPr>
+            </w:pPr>
+            <w:r>
+              <w:rPr>
+                <w:color w:val="0F9ED5" w:themeColor="accent4"/>
+              </w:rPr>
+              <w:t>7.5</w:t>
+            </w:r>
+          </w:p>
+        </w:tc>
+        <w:tc>
+          <w:tcPr>
+            <w:tcW w:w="1391" w:type="dxa"/>
+          </w:tcPr>
+          <w:p>
+            <w:pPr>
+              <w:jc w:val="center"/>
+              <w:rPr>
+                <w:color w:val="0F9ED5" w:themeColor="accent4"/>
+              </w:rPr>
+            </w:pPr>
+          </w:p>
+          <w:p>
+            <w:pPr>
+              <w:jc w:val="center"/>
+              <w:rPr>
+                <w:color w:val="0F9ED5" w:themeColor="accent4"/>
+              </w:rPr>
+            </w:pPr>
+            <w:r>
+              <w:rPr>
+                <w:color w:val="0F9ED5" w:themeColor="accent4"/>
+              </w:rPr>
+              <w:t>N/A</w:t>
+            </w:r>
+          </w:p>
+        </w:tc>
+        <w:tc>
+          <w:tcPr>
+            <w:tcW w:w="978" w:type="dxa"/>
+          </w:tcPr>
+          <w:p>
+            <w:pPr>
+              <w:rPr>
+                <w:color w:val="0F9ED5" w:themeColor="accent4"/>
+              </w:rPr>
+            </w:pPr>
+          </w:p>
+          <w:p>
+            <w:pPr>
+              <w:rPr>
+                <w:color w:val="0F9ED5" w:themeColor="accent4"/>
+              </w:rPr>
+            </w:pPr>
+            <w:r>
+              <w:rPr>
+                <w:color w:val="0F9ED5" w:themeColor="accent4"/>
+              </w:rPr>
+              <w:t xml:space="preserve">  N/A</w:t>
+            </w:r>
+          </w:p>
+        </w:tc>
+        <w:tc>
+          <w:tcPr>
+            <w:tcW w:w="929" w:type="dxa"/>
+          </w:tcPr>
+          <w:p>
+            <w:pPr>
+              <w:jc w:val="center"/>
+              <w:rPr>
+                <w:color w:val="0F9ED5" w:themeColor="accent4"/>
+              </w:rPr>
+            </w:pPr>
+          </w:p>
+          <w:p>
+            <w:pPr>
+              <w:jc w:val="center"/>
+              <w:rPr>
+                <w:color w:val="0F9ED5" w:themeColor="accent4"/>
+              </w:rPr>
+            </w:pPr>
+            <w:r>
+              <w:rPr>
+                <w:color w:val="0F9ED5" w:themeColor="accent4"/>
+              </w:rPr>
+              <w:t>N/A</w:t>
             </w:r>
           </w:p>
         </w:tc>
@@ -3005,6 +3339,14 @@
       <w:pPr>
         <w:rPr>
           <w:u w:val="single"/>
+        </w:rPr>
+      </w:pPr>
+    </w:p>
+    <w:p>
+      <w:pPr>
+        <w:rPr>
+          <w:u w:val="single"/>
+          <w:lang w:val="nl-NL"/>
         </w:rPr>
       </w:pPr>
     </w:p>
@@ -3680,7 +4022,6 @@
   <w:style w:type="character" w:default="1" w:styleId="Carpredefinitoparagrafo">
     <w:name w:val="Default Paragraph Font"/>
     <w:uiPriority w:val="1"/>
-    <w:semiHidden/>
     <w:unhideWhenUsed/>
   </w:style>
   <w:style w:type="table" w:default="1" w:styleId="Tabellanormale">

</xml_diff>